<commit_message>
Updated and fixed the Docx
</commit_message>
<xml_diff>
--- a/howToGit.docx
+++ b/howToGit.docx
@@ -31,7 +31,7 @@
                     </pic:cNvPicPr>
                   </pic:nvPicPr>
                   <pic:blipFill>
-                    <a:blip r:embed="rId4">
+                    <a:blip r:embed="rId5">
                       <a:extLst>
                         <a:ext uri="{28A0092B-C50C-407E-A947-70E740481C1C}">
                           <a14:useLocalDpi xmlns:a14="http://schemas.microsoft.com/office/drawing/2010/main" val="0"/>
@@ -95,7 +95,7 @@
                     </pic:cNvPicPr>
                   </pic:nvPicPr>
                   <pic:blipFill>
-                    <a:blip r:embed="rId5">
+                    <a:blip r:embed="rId6">
                       <a:extLst>
                         <a:ext uri="{28A0092B-C50C-407E-A947-70E740481C1C}">
                           <a14:useLocalDpi xmlns:a14="http://schemas.microsoft.com/office/drawing/2010/main" val="0"/>
@@ -154,7 +154,7 @@
         <w:lastRenderedPageBreak/>
         <w:t xml:space="preserve">Step 3. Download Git. </w:t>
       </w:r>
-      <w:hyperlink r:id="rId6" w:tgtFrame="_blank" w:tooltip="https://git-scm.com/downloads" w:history="1">
+      <w:hyperlink r:id="rId7" w:tgtFrame="_blank" w:tooltip="https://git-scm.com/downloads" w:history="1">
         <w:r>
           <w:rPr>
             <w:rFonts w:ascii="Times New Roman" w:eastAsia="Times New Roman" w:hAnsi="Times New Roman" w:cs="Times New Roman"/>
@@ -210,7 +210,7 @@
             <wp:extent cx="3257550" cy="2562225"/>
             <wp:effectExtent l="0" t="0" r="0" b="9525"/>
             <wp:docPr id="3" name="Picture 3" descr="https://media.discordapp.net/attachments/445329389513605141/451835186569543720/unknown.png?width=342&amp;height=269">
-              <a:hlinkClick xmlns:a="http://schemas.openxmlformats.org/drawingml/2006/main" r:id="rId7" tgtFrame="&quot;_blank&quot;"/>
+              <a:hlinkClick xmlns:a="http://schemas.openxmlformats.org/drawingml/2006/main" r:id="rId8" tgtFrame="&quot;_blank&quot;"/>
             </wp:docPr>
             <wp:cNvGraphicFramePr>
               <a:graphicFrameLocks xmlns:a="http://schemas.openxmlformats.org/drawingml/2006/main" noChangeAspect="1"/>
@@ -220,14 +220,14 @@
                 <pic:pic xmlns:pic="http://schemas.openxmlformats.org/drawingml/2006/picture">
                   <pic:nvPicPr>
                     <pic:cNvPr id="0" name="Picture 5" descr="https://media.discordapp.net/attachments/445329389513605141/451835186569543720/unknown.png?width=342&amp;height=269">
-                      <a:hlinkClick r:id="rId7" tgtFrame="&quot;_blank&quot;"/>
+                      <a:hlinkClick r:id="rId8" tgtFrame="&quot;_blank&quot;"/>
                     </pic:cNvPr>
                     <pic:cNvPicPr>
                       <a:picLocks noChangeAspect="1" noChangeArrowheads="1"/>
                     </pic:cNvPicPr>
                   </pic:nvPicPr>
                   <pic:blipFill>
-                    <a:blip r:embed="rId8">
+                    <a:blip r:embed="rId9">
                       <a:extLst>
                         <a:ext uri="{28A0092B-C50C-407E-A947-70E740481C1C}">
                           <a14:useLocalDpi xmlns:a14="http://schemas.microsoft.com/office/drawing/2010/main" val="0"/>
@@ -275,27 +275,7 @@
           <w:szCs w:val="24"/>
           <w:lang w:eastAsia="en-CA"/>
         </w:rPr>
-        <w:t xml:space="preserve">Step 4. Open Git Bash and change directory to the folder with the mod in it. Make sure you can see hidden folders. The reason you want to have hidden folders shown is to see if you have </w:t>
-      </w:r>
-      <w:proofErr w:type="gramStart"/>
-      <w:r>
-        <w:rPr>
-          <w:rFonts w:ascii="Times New Roman" w:eastAsia="Times New Roman" w:hAnsi="Times New Roman" w:cs="Times New Roman"/>
-          <w:sz w:val="24"/>
-          <w:szCs w:val="24"/>
-          <w:lang w:eastAsia="en-CA"/>
-        </w:rPr>
-        <w:t>the .git</w:t>
-      </w:r>
-      <w:proofErr w:type="gramEnd"/>
-      <w:r>
-        <w:rPr>
-          <w:rFonts w:ascii="Times New Roman" w:eastAsia="Times New Roman" w:hAnsi="Times New Roman" w:cs="Times New Roman"/>
-          <w:sz w:val="24"/>
-          <w:szCs w:val="24"/>
-          <w:lang w:eastAsia="en-CA"/>
-        </w:rPr>
-        <w:t xml:space="preserve"> folder already</w:t>
+        <w:t>Step 4. Open Git Bash and change directory to the folder with the mod in it. Make sure you can see hidden folders. The reason you want to have hidden folders shown is to see if you have the .git folder already</w:t>
       </w:r>
     </w:p>
     <w:p>
@@ -329,7 +309,7 @@
                     </pic:cNvPicPr>
                   </pic:nvPicPr>
                   <pic:blipFill>
-                    <a:blip r:embed="rId9">
+                    <a:blip r:embed="rId10">
                       <a:extLst>
                         <a:ext uri="{28A0092B-C50C-407E-A947-70E740481C1C}">
                           <a14:useLocalDpi xmlns:a14="http://schemas.microsoft.com/office/drawing/2010/main" val="0"/>
@@ -406,76 +386,25 @@
           <w:szCs w:val="24"/>
           <w:lang w:eastAsia="en-CA"/>
         </w:rPr>
-        <w:t xml:space="preserve">Step 5. once you're in the alternate </w:t>
-      </w:r>
-      <w:proofErr w:type="spellStart"/>
-      <w:r>
-        <w:rPr>
-          <w:rFonts w:ascii="Times New Roman" w:eastAsia="Times New Roman" w:hAnsi="Times New Roman" w:cs="Times New Roman"/>
-          <w:sz w:val="24"/>
-          <w:szCs w:val="24"/>
-          <w:lang w:eastAsia="en-CA"/>
-        </w:rPr>
-        <w:t>balkans</w:t>
-      </w:r>
-      <w:proofErr w:type="spellEnd"/>
-      <w:r>
-        <w:rPr>
-          <w:rFonts w:ascii="Times New Roman" w:eastAsia="Times New Roman" w:hAnsi="Times New Roman" w:cs="Times New Roman"/>
-          <w:sz w:val="24"/>
-          <w:szCs w:val="24"/>
-          <w:lang w:eastAsia="en-CA"/>
-        </w:rPr>
-        <w:t xml:space="preserve"> mod folder on your computer type </w:t>
-      </w:r>
-      <w:r>
-        <w:rPr>
-          <w:rFonts w:ascii="Courier New" w:eastAsia="Times New Roman" w:hAnsi="Courier New" w:cs="Courier New"/>
-          <w:sz w:val="20"/>
-          <w:szCs w:val="20"/>
-          <w:lang w:eastAsia="en-CA"/>
-        </w:rPr>
-        <w:t xml:space="preserve">git </w:t>
-      </w:r>
-      <w:proofErr w:type="spellStart"/>
-      <w:r>
-        <w:rPr>
-          <w:rFonts w:ascii="Courier New" w:eastAsia="Times New Roman" w:hAnsi="Courier New" w:cs="Courier New"/>
-          <w:sz w:val="20"/>
-          <w:szCs w:val="20"/>
-          <w:lang w:eastAsia="en-CA"/>
-        </w:rPr>
-        <w:t>init</w:t>
-      </w:r>
-      <w:proofErr w:type="spellEnd"/>
-      <w:r>
-        <w:rPr>
-          <w:rFonts w:ascii="Times New Roman" w:eastAsia="Times New Roman" w:hAnsi="Times New Roman" w:cs="Times New Roman"/>
-          <w:sz w:val="24"/>
-          <w:szCs w:val="24"/>
-          <w:lang w:eastAsia="en-CA"/>
-        </w:rPr>
-        <w:t xml:space="preserve"> this will create </w:t>
-      </w:r>
-      <w:proofErr w:type="gramStart"/>
-      <w:r>
-        <w:rPr>
-          <w:rFonts w:ascii="Times New Roman" w:eastAsia="Times New Roman" w:hAnsi="Times New Roman" w:cs="Times New Roman"/>
-          <w:sz w:val="24"/>
-          <w:szCs w:val="24"/>
-          <w:lang w:eastAsia="en-CA"/>
-        </w:rPr>
-        <w:t>the .git</w:t>
-      </w:r>
-      <w:proofErr w:type="gramEnd"/>
-      <w:r>
-        <w:rPr>
-          <w:rFonts w:ascii="Times New Roman" w:eastAsia="Times New Roman" w:hAnsi="Times New Roman" w:cs="Times New Roman"/>
-          <w:sz w:val="24"/>
-          <w:szCs w:val="24"/>
-          <w:lang w:eastAsia="en-CA"/>
-        </w:rPr>
-        <w:t xml:space="preserve"> folder if it doesn't already exist. </w:t>
+        <w:t xml:space="preserve">Step 5. once you're in the alternate balkans mod folder on your computer type </w:t>
+      </w:r>
+      <w:r>
+        <w:rPr>
+          <w:rFonts w:ascii="Courier New" w:eastAsia="Times New Roman" w:hAnsi="Courier New" w:cs="Courier New"/>
+          <w:sz w:val="20"/>
+          <w:szCs w:val="20"/>
+          <w:lang w:eastAsia="en-CA"/>
+        </w:rPr>
+        <w:t>git init</w:t>
+      </w:r>
+      <w:r>
+        <w:rPr>
+          <w:rFonts w:ascii="Times New Roman" w:eastAsia="Times New Roman" w:hAnsi="Times New Roman" w:cs="Times New Roman"/>
+          <w:sz w:val="24"/>
+          <w:szCs w:val="24"/>
+          <w:lang w:eastAsia="en-CA"/>
+        </w:rPr>
+        <w:t xml:space="preserve"> this will create the .git folder if it doesn't already exist. </w:t>
       </w:r>
     </w:p>
     <w:p>
@@ -522,19 +451,8 @@
           <w:szCs w:val="24"/>
           <w:lang w:eastAsia="en-CA"/>
         </w:rPr>
-        <w:t xml:space="preserve"> this will let Git know to pull and push changes to your fork of the project on </w:t>
-      </w:r>
-      <w:proofErr w:type="spellStart"/>
-      <w:r>
-        <w:rPr>
-          <w:rFonts w:ascii="Times New Roman" w:eastAsia="Times New Roman" w:hAnsi="Times New Roman" w:cs="Times New Roman"/>
-          <w:sz w:val="24"/>
-          <w:szCs w:val="24"/>
-          <w:lang w:eastAsia="en-CA"/>
-        </w:rPr>
-        <w:t>github</w:t>
-      </w:r>
-      <w:proofErr w:type="spellEnd"/>
+        <w:t xml:space="preserve"> this will let Git know to pull and push changes to your fork of the project on github</w:t>
+      </w:r>
     </w:p>
     <w:p>
       <w:pPr>
@@ -596,7 +514,7 @@
                     </pic:cNvPicPr>
                   </pic:nvPicPr>
                   <pic:blipFill>
-                    <a:blip r:embed="rId10">
+                    <a:blip r:embed="rId11">
                       <a:extLst>
                         <a:ext uri="{28A0092B-C50C-407E-A947-70E740481C1C}">
                           <a14:useLocalDpi xmlns:a14="http://schemas.microsoft.com/office/drawing/2010/main" val="0"/>
@@ -672,47 +590,7 @@
           <w:szCs w:val="20"/>
           <w:lang w:eastAsia="en-CA"/>
         </w:rPr>
-        <w:t xml:space="preserve"> "https://github.com/</w:t>
-      </w:r>
-      <w:proofErr w:type="spellStart"/>
-      <w:r>
-        <w:rPr>
-          <w:rFonts w:ascii="Courier New" w:eastAsia="Times New Roman" w:hAnsi="Courier New" w:cs="Courier New"/>
-          <w:sz w:val="20"/>
-          <w:szCs w:val="20"/>
-          <w:lang w:eastAsia="en-CA"/>
-        </w:rPr>
-        <w:t>LogicalRaven</w:t>
-      </w:r>
-      <w:proofErr w:type="spellEnd"/>
-      <w:r>
-        <w:rPr>
-          <w:rFonts w:ascii="Courier New" w:eastAsia="Times New Roman" w:hAnsi="Courier New" w:cs="Courier New"/>
-          <w:sz w:val="20"/>
-          <w:szCs w:val="20"/>
-          <w:lang w:eastAsia="en-CA"/>
-        </w:rPr>
-        <w:t>/</w:t>
-      </w:r>
-      <w:proofErr w:type="spellStart"/>
-      <w:r>
-        <w:rPr>
-          <w:rFonts w:ascii="Courier New" w:eastAsia="Times New Roman" w:hAnsi="Courier New" w:cs="Courier New"/>
-          <w:sz w:val="20"/>
-          <w:szCs w:val="20"/>
-          <w:lang w:eastAsia="en-CA"/>
-        </w:rPr>
-        <w:t>AlternateBalkans.git</w:t>
-      </w:r>
-      <w:proofErr w:type="spellEnd"/>
-      <w:r>
-        <w:rPr>
-          <w:rFonts w:ascii="Courier New" w:eastAsia="Times New Roman" w:hAnsi="Courier New" w:cs="Courier New"/>
-          <w:sz w:val="20"/>
-          <w:szCs w:val="20"/>
-          <w:lang w:eastAsia="en-CA"/>
-        </w:rPr>
-        <w:t>"</w:t>
+        <w:t xml:space="preserve"> "https://github.com/LogicalRaven/AlternateBalkans.git"</w:t>
       </w:r>
     </w:p>
     <w:p/>
@@ -847,25 +725,14 @@
         </w:rPr>
         <w:t xml:space="preserve">and then if you type </w:t>
       </w:r>
-      <w:proofErr w:type="gramStart"/>
-      <w:r>
-        <w:rPr>
-          <w:rFonts w:ascii="Courier New" w:eastAsia="Times New Roman" w:hAnsi="Courier New" w:cs="Courier New"/>
-          <w:sz w:val="20"/>
-          <w:szCs w:val="20"/>
-          <w:lang w:eastAsia="en-CA"/>
-        </w:rPr>
-        <w:t>cat .git</w:t>
-      </w:r>
-      <w:proofErr w:type="gramEnd"/>
-      <w:r>
-        <w:rPr>
-          <w:rFonts w:ascii="Courier New" w:eastAsia="Times New Roman" w:hAnsi="Courier New" w:cs="Courier New"/>
-          <w:sz w:val="20"/>
-          <w:szCs w:val="20"/>
-          <w:lang w:eastAsia="en-CA"/>
-        </w:rPr>
-        <w:t>/config</w:t>
+      <w:r>
+        <w:rPr>
+          <w:rFonts w:ascii="Courier New" w:eastAsia="Times New Roman" w:hAnsi="Courier New" w:cs="Courier New"/>
+          <w:sz w:val="20"/>
+          <w:szCs w:val="20"/>
+          <w:lang w:eastAsia="en-CA"/>
+        </w:rPr>
+        <w:t>cat .git/config</w:t>
       </w:r>
       <w:r>
         <w:rPr>
@@ -906,25 +773,14 @@
           <w:lang w:eastAsia="en-CA"/>
         </w:rPr>
       </w:pPr>
-      <w:proofErr w:type="spellStart"/>
-      <w:r>
-        <w:rPr>
-          <w:rFonts w:ascii="Courier New" w:eastAsia="Times New Roman" w:hAnsi="Courier New" w:cs="Courier New"/>
-          <w:sz w:val="20"/>
-          <w:szCs w:val="20"/>
-          <w:lang w:eastAsia="en-CA"/>
-        </w:rPr>
-        <w:t>repositoryformatversion</w:t>
-      </w:r>
-      <w:proofErr w:type="spellEnd"/>
-      <w:r>
-        <w:rPr>
-          <w:rFonts w:ascii="Courier New" w:eastAsia="Times New Roman" w:hAnsi="Courier New" w:cs="Courier New"/>
-          <w:sz w:val="20"/>
-          <w:szCs w:val="20"/>
-          <w:lang w:eastAsia="en-CA"/>
-        </w:rPr>
-        <w:t xml:space="preserve"> = 0 </w:t>
+      <w:r>
+        <w:rPr>
+          <w:rFonts w:ascii="Courier New" w:eastAsia="Times New Roman" w:hAnsi="Courier New" w:cs="Courier New"/>
+          <w:sz w:val="20"/>
+          <w:szCs w:val="20"/>
+          <w:lang w:eastAsia="en-CA"/>
+        </w:rPr>
+        <w:t xml:space="preserve">repositoryformatversion = 0 </w:t>
       </w:r>
     </w:p>
     <w:p>
@@ -937,25 +793,14 @@
           <w:lang w:eastAsia="en-CA"/>
         </w:rPr>
       </w:pPr>
-      <w:proofErr w:type="spellStart"/>
-      <w:r>
-        <w:rPr>
-          <w:rFonts w:ascii="Courier New" w:eastAsia="Times New Roman" w:hAnsi="Courier New" w:cs="Courier New"/>
-          <w:sz w:val="20"/>
-          <w:szCs w:val="20"/>
-          <w:lang w:eastAsia="en-CA"/>
-        </w:rPr>
-        <w:t>filemode</w:t>
-      </w:r>
-      <w:proofErr w:type="spellEnd"/>
-      <w:r>
-        <w:rPr>
-          <w:rFonts w:ascii="Courier New" w:eastAsia="Times New Roman" w:hAnsi="Courier New" w:cs="Courier New"/>
-          <w:sz w:val="20"/>
-          <w:szCs w:val="20"/>
-          <w:lang w:eastAsia="en-CA"/>
-        </w:rPr>
-        <w:t xml:space="preserve"> = false </w:t>
+      <w:r>
+        <w:rPr>
+          <w:rFonts w:ascii="Courier New" w:eastAsia="Times New Roman" w:hAnsi="Courier New" w:cs="Courier New"/>
+          <w:sz w:val="20"/>
+          <w:szCs w:val="20"/>
+          <w:lang w:eastAsia="en-CA"/>
+        </w:rPr>
+        <w:t xml:space="preserve">filemode = false </w:t>
       </w:r>
     </w:p>
     <w:p>
@@ -988,25 +833,14 @@
           <w:lang w:eastAsia="en-CA"/>
         </w:rPr>
       </w:pPr>
-      <w:proofErr w:type="spellStart"/>
-      <w:r>
-        <w:rPr>
-          <w:rFonts w:ascii="Courier New" w:eastAsia="Times New Roman" w:hAnsi="Courier New" w:cs="Courier New"/>
-          <w:sz w:val="20"/>
-          <w:szCs w:val="20"/>
-          <w:lang w:eastAsia="en-CA"/>
-        </w:rPr>
-        <w:t>logallrefupdates</w:t>
-      </w:r>
-      <w:proofErr w:type="spellEnd"/>
-      <w:r>
-        <w:rPr>
-          <w:rFonts w:ascii="Courier New" w:eastAsia="Times New Roman" w:hAnsi="Courier New" w:cs="Courier New"/>
-          <w:sz w:val="20"/>
-          <w:szCs w:val="20"/>
-          <w:lang w:eastAsia="en-CA"/>
-        </w:rPr>
-        <w:t xml:space="preserve"> = true </w:t>
+      <w:r>
+        <w:rPr>
+          <w:rFonts w:ascii="Courier New" w:eastAsia="Times New Roman" w:hAnsi="Courier New" w:cs="Courier New"/>
+          <w:sz w:val="20"/>
+          <w:szCs w:val="20"/>
+          <w:lang w:eastAsia="en-CA"/>
+        </w:rPr>
+        <w:t xml:space="preserve">logallrefupdates = true </w:t>
       </w:r>
     </w:p>
     <w:p>
@@ -1019,25 +853,14 @@
           <w:lang w:eastAsia="en-CA"/>
         </w:rPr>
       </w:pPr>
-      <w:proofErr w:type="spellStart"/>
-      <w:r>
-        <w:rPr>
-          <w:rFonts w:ascii="Courier New" w:eastAsia="Times New Roman" w:hAnsi="Courier New" w:cs="Courier New"/>
-          <w:sz w:val="20"/>
-          <w:szCs w:val="20"/>
-          <w:lang w:eastAsia="en-CA"/>
-        </w:rPr>
-        <w:t>symlinks</w:t>
-      </w:r>
-      <w:proofErr w:type="spellEnd"/>
-      <w:r>
-        <w:rPr>
-          <w:rFonts w:ascii="Courier New" w:eastAsia="Times New Roman" w:hAnsi="Courier New" w:cs="Courier New"/>
-          <w:sz w:val="20"/>
-          <w:szCs w:val="20"/>
-          <w:lang w:eastAsia="en-CA"/>
-        </w:rPr>
-        <w:t xml:space="preserve"> = false </w:t>
+      <w:r>
+        <w:rPr>
+          <w:rFonts w:ascii="Courier New" w:eastAsia="Times New Roman" w:hAnsi="Courier New" w:cs="Courier New"/>
+          <w:sz w:val="20"/>
+          <w:szCs w:val="20"/>
+          <w:lang w:eastAsia="en-CA"/>
+        </w:rPr>
+        <w:t xml:space="preserve">symlinks = false </w:t>
       </w:r>
     </w:p>
     <w:p>
@@ -1050,25 +873,14 @@
           <w:lang w:eastAsia="en-CA"/>
         </w:rPr>
       </w:pPr>
-      <w:proofErr w:type="spellStart"/>
-      <w:r>
-        <w:rPr>
-          <w:rFonts w:ascii="Courier New" w:eastAsia="Times New Roman" w:hAnsi="Courier New" w:cs="Courier New"/>
-          <w:sz w:val="20"/>
-          <w:szCs w:val="20"/>
-          <w:lang w:eastAsia="en-CA"/>
-        </w:rPr>
-        <w:t>ignorecase</w:t>
-      </w:r>
-      <w:proofErr w:type="spellEnd"/>
-      <w:r>
-        <w:rPr>
-          <w:rFonts w:ascii="Courier New" w:eastAsia="Times New Roman" w:hAnsi="Courier New" w:cs="Courier New"/>
-          <w:sz w:val="20"/>
-          <w:szCs w:val="20"/>
-          <w:lang w:eastAsia="en-CA"/>
-        </w:rPr>
-        <w:t xml:space="preserve"> = true </w:t>
+      <w:r>
+        <w:rPr>
+          <w:rFonts w:ascii="Courier New" w:eastAsia="Times New Roman" w:hAnsi="Courier New" w:cs="Courier New"/>
+          <w:sz w:val="20"/>
+          <w:szCs w:val="20"/>
+          <w:lang w:eastAsia="en-CA"/>
+        </w:rPr>
+        <w:t xml:space="preserve">ignorecase = true </w:t>
       </w:r>
     </w:p>
     <w:p>
@@ -1100,25 +912,14 @@
           <w:lang w:eastAsia="en-CA"/>
         </w:rPr>
       </w:pPr>
-      <w:proofErr w:type="spellStart"/>
-      <w:r>
-        <w:rPr>
-          <w:rFonts w:ascii="Courier New" w:eastAsia="Times New Roman" w:hAnsi="Courier New" w:cs="Courier New"/>
-          <w:sz w:val="20"/>
-          <w:szCs w:val="20"/>
-          <w:lang w:eastAsia="en-CA"/>
-        </w:rPr>
-        <w:t>url</w:t>
-      </w:r>
-      <w:proofErr w:type="spellEnd"/>
-      <w:r>
-        <w:rPr>
-          <w:rFonts w:ascii="Courier New" w:eastAsia="Times New Roman" w:hAnsi="Courier New" w:cs="Courier New"/>
-          <w:sz w:val="20"/>
-          <w:szCs w:val="20"/>
-          <w:lang w:eastAsia="en-CA"/>
-        </w:rPr>
-        <w:t xml:space="preserve"> = </w:t>
+      <w:r>
+        <w:rPr>
+          <w:rFonts w:ascii="Courier New" w:eastAsia="Times New Roman" w:hAnsi="Courier New" w:cs="Courier New"/>
+          <w:sz w:val="20"/>
+          <w:szCs w:val="20"/>
+          <w:lang w:eastAsia="en-CA"/>
+        </w:rPr>
+        <w:t xml:space="preserve">url = </w:t>
       </w:r>
       <w:bookmarkStart w:id="0" w:name="_Hlk517870354"/>
       <w:r>
@@ -1213,27 +1014,7 @@
           <w:szCs w:val="20"/>
           <w:lang w:eastAsia="en-CA"/>
         </w:rPr>
-        <w:t>fetch = +refs/heads/</w:t>
-      </w:r>
-      <w:proofErr w:type="gramStart"/>
-      <w:r>
-        <w:rPr>
-          <w:rFonts w:ascii="Courier New" w:eastAsia="Times New Roman" w:hAnsi="Courier New" w:cs="Courier New"/>
-          <w:sz w:val="20"/>
-          <w:szCs w:val="20"/>
-          <w:lang w:eastAsia="en-CA"/>
-        </w:rPr>
-        <w:t>*:refs</w:t>
-      </w:r>
-      <w:proofErr w:type="gramEnd"/>
-      <w:r>
-        <w:rPr>
-          <w:rFonts w:ascii="Courier New" w:eastAsia="Times New Roman" w:hAnsi="Courier New" w:cs="Courier New"/>
-          <w:sz w:val="20"/>
-          <w:szCs w:val="20"/>
-          <w:lang w:eastAsia="en-CA"/>
-        </w:rPr>
-        <w:t xml:space="preserve">/remotes/origin/* </w:t>
+        <w:t xml:space="preserve">fetch = +refs/heads/*:refs/remotes/origin/* </w:t>
       </w:r>
     </w:p>
     <w:p>
@@ -1265,27 +1046,16 @@
           <w:lang w:eastAsia="en-CA"/>
         </w:rPr>
       </w:pPr>
-      <w:proofErr w:type="spellStart"/>
-      <w:r>
-        <w:rPr>
-          <w:rFonts w:ascii="Courier New" w:eastAsia="Times New Roman" w:hAnsi="Courier New" w:cs="Courier New"/>
-          <w:sz w:val="20"/>
-          <w:szCs w:val="20"/>
-          <w:lang w:eastAsia="en-CA"/>
-        </w:rPr>
-        <w:t>url</w:t>
-      </w:r>
-      <w:proofErr w:type="spellEnd"/>
-      <w:r>
-        <w:rPr>
-          <w:rFonts w:ascii="Courier New" w:eastAsia="Times New Roman" w:hAnsi="Courier New" w:cs="Courier New"/>
-          <w:sz w:val="20"/>
-          <w:szCs w:val="20"/>
-          <w:lang w:eastAsia="en-CA"/>
-        </w:rPr>
-        <w:t xml:space="preserve"> = </w:t>
-      </w:r>
-      <w:hyperlink r:id="rId11" w:history="1">
+      <w:r>
+        <w:rPr>
+          <w:rFonts w:ascii="Courier New" w:eastAsia="Times New Roman" w:hAnsi="Courier New" w:cs="Courier New"/>
+          <w:sz w:val="20"/>
+          <w:szCs w:val="20"/>
+          <w:lang w:eastAsia="en-CA"/>
+        </w:rPr>
+        <w:t xml:space="preserve">url = </w:t>
+      </w:r>
+      <w:hyperlink r:id="rId12" w:history="1">
         <w:r>
           <w:rPr>
             <w:rStyle w:val="Hyperlink"/>
@@ -1324,27 +1094,7 @@
           <w:szCs w:val="20"/>
           <w:lang w:eastAsia="en-CA"/>
         </w:rPr>
-        <w:t>fetch = +refs/heads/</w:t>
-      </w:r>
-      <w:proofErr w:type="gramStart"/>
-      <w:r>
-        <w:rPr>
-          <w:rFonts w:ascii="Courier New" w:eastAsia="Times New Roman" w:hAnsi="Courier New" w:cs="Courier New"/>
-          <w:sz w:val="20"/>
-          <w:szCs w:val="20"/>
-          <w:lang w:eastAsia="en-CA"/>
-        </w:rPr>
-        <w:t>*:refs</w:t>
-      </w:r>
-      <w:proofErr w:type="gramEnd"/>
-      <w:r>
-        <w:rPr>
-          <w:rFonts w:ascii="Courier New" w:eastAsia="Times New Roman" w:hAnsi="Courier New" w:cs="Courier New"/>
-          <w:sz w:val="20"/>
-          <w:szCs w:val="20"/>
-          <w:lang w:eastAsia="en-CA"/>
-        </w:rPr>
-        <w:t xml:space="preserve">/remotes/upstream/* </w:t>
+        <w:t xml:space="preserve">fetch = +refs/heads/*:refs/remotes/upstream/* </w:t>
       </w:r>
     </w:p>
     <w:p>
@@ -1480,12 +1230,444 @@
       <w:pPr>
         <w:rPr>
           <w:rFonts w:ascii="Times New Roman" w:hAnsi="Times New Roman" w:cs="Times New Roman"/>
-          <w:sz w:val="20"/>
-          <w:szCs w:val="20"/>
-        </w:rPr>
-      </w:pPr>
+          <w:sz w:val="24"/>
+          <w:szCs w:val="24"/>
+        </w:rPr>
+      </w:pPr>
+      <w:r>
+        <w:rPr>
+          <w:rFonts w:ascii="Times New Roman" w:hAnsi="Times New Roman" w:cs="Times New Roman"/>
+          <w:sz w:val="24"/>
+          <w:szCs w:val="24"/>
+        </w:rPr>
+        <w:lastRenderedPageBreak/>
+        <w:t>Step</w:t>
+      </w:r>
+      <w:r>
+        <w:rPr>
+          <w:rFonts w:ascii="Times New Roman" w:hAnsi="Times New Roman" w:cs="Times New Roman"/>
+          <w:sz w:val="24"/>
+          <w:szCs w:val="24"/>
+        </w:rPr>
+        <w:t xml:space="preserve"> 11. </w:t>
+      </w:r>
+    </w:p>
+    <w:p>
+      <w:pPr>
+        <w:rPr>
+          <w:rFonts w:ascii="Times New Roman" w:hAnsi="Times New Roman" w:cs="Times New Roman"/>
+          <w:sz w:val="24"/>
+          <w:szCs w:val="24"/>
+        </w:rPr>
+      </w:pPr>
+      <w:r>
+        <w:rPr>
+          <w:rFonts w:ascii="Times New Roman" w:hAnsi="Times New Roman" w:cs="Times New Roman"/>
+          <w:sz w:val="24"/>
+          <w:szCs w:val="24"/>
+        </w:rPr>
+        <w:t xml:space="preserve">Before you make your changes to any files, make sure you pull from the Team’s repo to see if anyone has made any changes while you’ve been away. To do this type: </w:t>
+      </w:r>
+    </w:p>
+    <w:p>
+      <w:pPr>
+        <w:ind w:firstLine="720"/>
+        <w:rPr>
+          <w:rFonts w:ascii="Times New Roman" w:hAnsi="Times New Roman" w:cs="Times New Roman"/>
+          <w:sz w:val="24"/>
+          <w:szCs w:val="24"/>
+        </w:rPr>
+      </w:pPr>
+      <w:r>
+        <w:rPr>
+          <w:rFonts w:ascii="Courier New" w:hAnsi="Courier New" w:cs="Courier New"/>
+          <w:sz w:val="20"/>
+          <w:szCs w:val="20"/>
+        </w:rPr>
+        <w:t>git pull upstream</w:t>
+      </w:r>
+      <w:r>
+        <w:rPr>
+          <w:rFonts w:ascii="Courier New" w:hAnsi="Courier New" w:cs="Courier New"/>
+          <w:sz w:val="20"/>
+          <w:szCs w:val="20"/>
+        </w:rPr>
+        <w:t xml:space="preserve"> Develop</w:t>
+      </w:r>
+    </w:p>
+    <w:p>
+      <w:pPr>
+        <w:ind w:firstLine="720"/>
+        <w:rPr>
+          <w:rFonts w:ascii="Times New Roman" w:hAnsi="Times New Roman" w:cs="Times New Roman"/>
+          <w:sz w:val="24"/>
+          <w:szCs w:val="24"/>
+        </w:rPr>
+      </w:pPr>
+    </w:p>
+    <w:p>
+      <w:pPr>
+        <w:rPr>
+          <w:rFonts w:ascii="Times New Roman" w:hAnsi="Times New Roman" w:cs="Times New Roman"/>
+          <w:sz w:val="24"/>
+          <w:szCs w:val="24"/>
+        </w:rPr>
+      </w:pPr>
+      <w:r>
+        <w:rPr>
+          <w:rFonts w:ascii="Times New Roman" w:hAnsi="Times New Roman" w:cs="Times New Roman"/>
+          <w:sz w:val="24"/>
+          <w:szCs w:val="24"/>
+        </w:rPr>
+        <w:t xml:space="preserve">Once you’ve made your changes and you’re ready to commit them type: </w:t>
+      </w:r>
+    </w:p>
+    <w:p>
+      <w:pPr>
+        <w:pStyle w:val="ListParagraph"/>
+        <w:numPr>
+          <w:ilvl w:val="0"/>
+          <w:numId w:val="1"/>
+        </w:numPr>
+        <w:rPr>
+          <w:rFonts w:ascii="Times New Roman" w:hAnsi="Times New Roman" w:cs="Times New Roman"/>
+          <w:sz w:val="24"/>
+          <w:szCs w:val="24"/>
+        </w:rPr>
+      </w:pPr>
+      <w:r>
+        <w:rPr>
+          <w:rFonts w:ascii="Courier New" w:hAnsi="Courier New" w:cs="Courier New"/>
+          <w:sz w:val="20"/>
+          <w:szCs w:val="20"/>
+        </w:rPr>
+        <w:t>git add *</w:t>
+      </w:r>
+      <w:r>
+        <w:rPr>
+          <w:rFonts w:ascii="Times New Roman" w:hAnsi="Times New Roman" w:cs="Times New Roman"/>
+          <w:sz w:val="24"/>
+          <w:szCs w:val="24"/>
+        </w:rPr>
+        <w:t xml:space="preserve"> (the asterisk, *, adds all the files you’ve changed and want to commit. </w:t>
+      </w:r>
+      <w:r>
+        <w:rPr>
+          <w:rFonts w:ascii="Times New Roman" w:hAnsi="Times New Roman" w:cs="Times New Roman"/>
+          <w:sz w:val="24"/>
+          <w:szCs w:val="24"/>
+        </w:rPr>
+        <w:t>If you want to add only certain files you’ll have to manually add them)</w:t>
+      </w:r>
+    </w:p>
+    <w:p>
+      <w:pPr>
+        <w:pStyle w:val="ListParagraph"/>
+        <w:numPr>
+          <w:ilvl w:val="0"/>
+          <w:numId w:val="1"/>
+        </w:numPr>
+        <w:rPr>
+          <w:rFonts w:ascii="Courier New" w:hAnsi="Courier New" w:cs="Courier New"/>
+          <w:sz w:val="20"/>
+          <w:szCs w:val="20"/>
+        </w:rPr>
+      </w:pPr>
+      <w:r>
+        <w:rPr>
+          <w:rFonts w:ascii="Courier New" w:hAnsi="Courier New" w:cs="Courier New"/>
+          <w:sz w:val="20"/>
+          <w:szCs w:val="20"/>
+        </w:rPr>
+        <w:t>git commit -a -m “Your commit message goes here. Make it descriptive and succinct”</w:t>
+      </w:r>
+    </w:p>
+    <w:p>
+      <w:pPr>
+        <w:pStyle w:val="ListParagraph"/>
+        <w:numPr>
+          <w:ilvl w:val="0"/>
+          <w:numId w:val="1"/>
+        </w:numPr>
+        <w:rPr>
+          <w:rFonts w:ascii="Times New Roman" w:hAnsi="Times New Roman" w:cs="Times New Roman"/>
+          <w:sz w:val="24"/>
+          <w:szCs w:val="24"/>
+        </w:rPr>
+      </w:pPr>
+      <w:r>
+        <w:rPr>
+          <w:rFonts w:ascii="Courier New" w:hAnsi="Courier New" w:cs="Courier New"/>
+          <w:sz w:val="20"/>
+          <w:szCs w:val="20"/>
+        </w:rPr>
+        <w:t>git push origin Develop</w:t>
+      </w:r>
+      <w:r>
+        <w:rPr>
+          <w:rFonts w:ascii="Times New Roman" w:hAnsi="Times New Roman" w:cs="Times New Roman"/>
+          <w:sz w:val="24"/>
+          <w:szCs w:val="24"/>
+        </w:rPr>
+        <w:t xml:space="preserve"> (once again, </w:t>
+      </w:r>
+      <w:r>
+        <w:rPr>
+          <w:rFonts w:ascii="Times New Roman" w:eastAsia="Times New Roman" w:hAnsi="Times New Roman" w:cs="Times New Roman"/>
+          <w:sz w:val="24"/>
+          <w:szCs w:val="24"/>
+          <w:lang w:eastAsia="en-CA"/>
+        </w:rPr>
+        <w:t>the uppercase is important)</w:t>
+      </w:r>
+    </w:p>
+    <w:p>
+      <w:pPr>
+        <w:rPr>
+          <w:rFonts w:ascii="Times New Roman" w:hAnsi="Times New Roman" w:cs="Times New Roman"/>
+          <w:sz w:val="24"/>
+          <w:szCs w:val="24"/>
+        </w:rPr>
+      </w:pPr>
+    </w:p>
+    <w:p>
+      <w:pPr>
+        <w:rPr>
+          <w:rFonts w:ascii="Times New Roman" w:hAnsi="Times New Roman" w:cs="Times New Roman"/>
+          <w:sz w:val="24"/>
+          <w:szCs w:val="24"/>
+        </w:rPr>
+      </w:pPr>
+      <w:r>
+        <w:rPr>
+          <w:rFonts w:ascii="Times New Roman" w:hAnsi="Times New Roman" w:cs="Times New Roman"/>
+          <w:sz w:val="24"/>
+          <w:szCs w:val="24"/>
+        </w:rPr>
+        <w:t xml:space="preserve">Step 12. </w:t>
+      </w:r>
+    </w:p>
+    <w:p>
+      <w:pPr>
+        <w:rPr>
+          <w:rFonts w:ascii="Times New Roman" w:hAnsi="Times New Roman" w:cs="Times New Roman"/>
+          <w:sz w:val="24"/>
+          <w:szCs w:val="24"/>
+        </w:rPr>
+      </w:pPr>
+      <w:r>
+        <w:rPr>
+          <w:rFonts w:ascii="Times New Roman" w:hAnsi="Times New Roman" w:cs="Times New Roman"/>
+          <w:sz w:val="24"/>
+          <w:szCs w:val="24"/>
+        </w:rPr>
+        <w:t>Now that you’ve pushed your changes to your repo you’ll want to make a pull request to the Team’s repo. This pulls the changes you’ve made and committed to your repo to the Team’s repo. From there someone will review them.</w:t>
+      </w:r>
+    </w:p>
+    <w:p>
+      <w:pPr>
+        <w:rPr>
+          <w:rFonts w:ascii="Times New Roman" w:hAnsi="Times New Roman" w:cs="Times New Roman"/>
+          <w:sz w:val="24"/>
+          <w:szCs w:val="24"/>
+        </w:rPr>
+      </w:pPr>
+    </w:p>
+    <w:p>
+      <w:pPr>
+        <w:rPr>
+          <w:rFonts w:ascii="Times New Roman" w:hAnsi="Times New Roman" w:cs="Times New Roman"/>
+          <w:sz w:val="24"/>
+          <w:szCs w:val="24"/>
+        </w:rPr>
+      </w:pPr>
+      <w:r>
+        <w:rPr>
+          <w:rFonts w:ascii="Times New Roman" w:hAnsi="Times New Roman" w:cs="Times New Roman"/>
+          <w:sz w:val="24"/>
+          <w:szCs w:val="24"/>
+        </w:rPr>
+        <w:t>To make a pull request, go to GitHub.com and navigate to your AlternateBalkans repo and then click on the pull request link (see picture below)</w:t>
+      </w:r>
+    </w:p>
+    <w:p>
+      <w:pPr>
+        <w:rPr>
+          <w:rFonts w:ascii="Times New Roman" w:hAnsi="Times New Roman" w:cs="Times New Roman"/>
+          <w:sz w:val="24"/>
+          <w:szCs w:val="24"/>
+        </w:rPr>
+      </w:pPr>
+      <w:r>
+        <w:rPr>
+          <w:noProof/>
+        </w:rPr>
+        <w:drawing>
+          <wp:inline distT="0" distB="0" distL="0" distR="0" wp14:anchorId="21ACCD2A" wp14:editId="287121DE">
+            <wp:extent cx="5943600" cy="2798445"/>
+            <wp:effectExtent l="0" t="0" r="0" b="1905"/>
+            <wp:docPr id="9" name="Picture 9"/>
+            <wp:cNvGraphicFramePr>
+              <a:graphicFrameLocks xmlns:a="http://schemas.openxmlformats.org/drawingml/2006/main" noChangeAspect="1"/>
+            </wp:cNvGraphicFramePr>
+            <a:graphic xmlns:a="http://schemas.openxmlformats.org/drawingml/2006/main">
+              <a:graphicData uri="http://schemas.openxmlformats.org/drawingml/2006/picture">
+                <pic:pic xmlns:pic="http://schemas.openxmlformats.org/drawingml/2006/picture">
+                  <pic:nvPicPr>
+                    <pic:cNvPr id="1" name=""/>
+                    <pic:cNvPicPr/>
+                  </pic:nvPicPr>
+                  <pic:blipFill>
+                    <a:blip r:embed="rId13"/>
+                    <a:stretch>
+                      <a:fillRect/>
+                    </a:stretch>
+                  </pic:blipFill>
+                  <pic:spPr>
+                    <a:xfrm>
+                      <a:off x="0" y="0"/>
+                      <a:ext cx="5943600" cy="2798445"/>
+                    </a:xfrm>
+                    <a:prstGeom prst="rect">
+                      <a:avLst/>
+                    </a:prstGeom>
+                  </pic:spPr>
+                </pic:pic>
+              </a:graphicData>
+            </a:graphic>
+          </wp:inline>
+        </w:drawing>
+      </w:r>
+    </w:p>
+    <w:p>
+      <w:pPr>
+        <w:rPr>
+          <w:rFonts w:ascii="Times New Roman" w:hAnsi="Times New Roman" w:cs="Times New Roman"/>
+          <w:sz w:val="24"/>
+          <w:szCs w:val="24"/>
+        </w:rPr>
+      </w:pPr>
+    </w:p>
+    <w:p>
+      <w:pPr>
+        <w:rPr>
+          <w:rFonts w:ascii="Times New Roman" w:hAnsi="Times New Roman" w:cs="Times New Roman"/>
+          <w:sz w:val="24"/>
+          <w:szCs w:val="24"/>
+        </w:rPr>
+      </w:pPr>
+      <w:r>
+        <w:rPr>
+          <w:rFonts w:ascii="Times New Roman" w:hAnsi="Times New Roman" w:cs="Times New Roman"/>
+          <w:sz w:val="24"/>
+          <w:szCs w:val="24"/>
+        </w:rPr>
+        <w:t xml:space="preserve">Clicking this will take you to a new screen where you can review your changes. There will be a big green button, click this to make your pull request. </w:t>
+      </w:r>
+      <w:r>
+        <w:rPr>
+          <w:rFonts w:ascii="Times New Roman" w:hAnsi="Times New Roman" w:cs="Times New Roman"/>
+          <w:sz w:val="24"/>
+          <w:szCs w:val="24"/>
+        </w:rPr>
+        <w:t>Give your pull request a title and a short description of what files you’ve changed.</w:t>
+      </w:r>
       <w:bookmarkStart w:id="2" w:name="_GoBack"/>
       <w:bookmarkEnd w:id="2"/>
+    </w:p>
+    <w:p>
+      <w:pPr>
+        <w:rPr>
+          <w:rFonts w:ascii="Times New Roman" w:hAnsi="Times New Roman" w:cs="Times New Roman"/>
+          <w:sz w:val="24"/>
+          <w:szCs w:val="24"/>
+        </w:rPr>
+      </w:pPr>
+    </w:p>
+    <w:p>
+      <w:pPr>
+        <w:rPr>
+          <w:rFonts w:ascii="Times New Roman" w:hAnsi="Times New Roman" w:cs="Times New Roman"/>
+          <w:sz w:val="24"/>
+          <w:szCs w:val="24"/>
+        </w:rPr>
+      </w:pPr>
+      <w:r>
+        <w:rPr>
+          <w:rFonts w:ascii="Times New Roman" w:hAnsi="Times New Roman" w:cs="Times New Roman"/>
+          <w:sz w:val="24"/>
+          <w:szCs w:val="24"/>
+        </w:rPr>
+        <w:t xml:space="preserve">Make sure you have the green checkmark saying your branch is “Able to merge” and double check which branches are the base fork and head fork. Base fork </w:t>
+      </w:r>
+      <w:r>
+        <w:rPr>
+          <w:rFonts w:ascii="Times New Roman" w:hAnsi="Times New Roman" w:cs="Times New Roman"/>
+          <w:b/>
+          <w:i/>
+          <w:sz w:val="24"/>
+          <w:szCs w:val="24"/>
+        </w:rPr>
+        <w:t>should always</w:t>
+      </w:r>
+      <w:r>
+        <w:rPr>
+          <w:rFonts w:ascii="Times New Roman" w:hAnsi="Times New Roman" w:cs="Times New Roman"/>
+          <w:sz w:val="24"/>
+          <w:szCs w:val="24"/>
+        </w:rPr>
+        <w:t xml:space="preserve"> “LogicalRaven/AlternateBalkans Develop”. See picture below for example</w:t>
+      </w:r>
+    </w:p>
+    <w:p>
+      <w:pPr>
+        <w:rPr>
+          <w:rFonts w:ascii="Times New Roman" w:hAnsi="Times New Roman" w:cs="Times New Roman"/>
+          <w:sz w:val="24"/>
+          <w:szCs w:val="24"/>
+        </w:rPr>
+      </w:pPr>
+      <w:r>
+        <w:rPr>
+          <w:noProof/>
+        </w:rPr>
+        <w:lastRenderedPageBreak/>
+        <w:drawing>
+          <wp:inline distT="0" distB="0" distL="0" distR="0" wp14:anchorId="6BFFF37E" wp14:editId="68BD2C49">
+            <wp:extent cx="5943600" cy="2974975"/>
+            <wp:effectExtent l="0" t="0" r="0" b="0"/>
+            <wp:docPr id="10" name="Picture 10"/>
+            <wp:cNvGraphicFramePr>
+              <a:graphicFrameLocks xmlns:a="http://schemas.openxmlformats.org/drawingml/2006/main" noChangeAspect="1"/>
+            </wp:cNvGraphicFramePr>
+            <a:graphic xmlns:a="http://schemas.openxmlformats.org/drawingml/2006/main">
+              <a:graphicData uri="http://schemas.openxmlformats.org/drawingml/2006/picture">
+                <pic:pic xmlns:pic="http://schemas.openxmlformats.org/drawingml/2006/picture">
+                  <pic:nvPicPr>
+                    <pic:cNvPr id="1" name=""/>
+                    <pic:cNvPicPr/>
+                  </pic:nvPicPr>
+                  <pic:blipFill>
+                    <a:blip r:embed="rId14"/>
+                    <a:stretch>
+                      <a:fillRect/>
+                    </a:stretch>
+                  </pic:blipFill>
+                  <pic:spPr>
+                    <a:xfrm>
+                      <a:off x="0" y="0"/>
+                      <a:ext cx="5943600" cy="2974975"/>
+                    </a:xfrm>
+                    <a:prstGeom prst="rect">
+                      <a:avLst/>
+                    </a:prstGeom>
+                  </pic:spPr>
+                </pic:pic>
+              </a:graphicData>
+            </a:graphic>
+          </wp:inline>
+        </w:drawing>
+      </w:r>
     </w:p>
     <w:sectPr>
       <w:pgSz w:w="12240" w:h="15840"/>
@@ -1495,6 +1677,126 @@
     </w:sectPr>
   </w:body>
 </w:document>
+</file>
+
+<file path=word/numbering.xml><?xml version="1.0" encoding="utf-8"?>
+<w:numbering xmlns:wpc="http://schemas.microsoft.com/office/word/2010/wordprocessingCanvas" xmlns:cx="http://schemas.microsoft.com/office/drawing/2014/chartex" xmlns:cx1="http://schemas.microsoft.com/office/drawing/2015/9/8/chartex" xmlns:cx2="http://schemas.microsoft.com/office/drawing/2015/10/21/chartex" xmlns:cx3="http://schemas.microsoft.com/office/drawing/2016/5/9/chartex" xmlns:cx4="http://schemas.microsoft.com/office/drawing/2016/5/10/chartex" xmlns:cx5="http://schemas.microsoft.com/office/drawing/2016/5/11/chartex" xmlns:cx6="http://schemas.microsoft.com/office/drawing/2016/5/12/chartex" xmlns:cx7="http://schemas.microsoft.com/office/drawing/2016/5/13/chartex" xmlns:cx8="http://schemas.microsoft.com/office/drawing/2016/5/14/chartex" xmlns:mc="http://schemas.openxmlformats.org/markup-compatibility/2006" xmlns:aink="http://schemas.microsoft.com/office/drawing/2016/ink" xmlns:am3d="http://schemas.microsoft.com/office/drawing/2017/model3d" xmlns:o="urn:schemas-microsoft-com:office:office" xmlns:r="http://schemas.openxmlformats.org/officeDocument/2006/relationships" xmlns:m="http://schemas.openxmlformats.org/officeDocument/2006/math" xmlns:v="urn:schemas-microsoft-com:vml" xmlns:wp14="http://schemas.microsoft.com/office/word/2010/wordprocessingDrawing" xmlns:wp="http://schemas.openxmlformats.org/drawingml/2006/wordprocessingDrawing" xmlns:w10="urn:schemas-microsoft-com:office:word" xmlns:w="http://schemas.openxmlformats.org/wordprocessingml/2006/main" xmlns:w14="http://schemas.microsoft.com/office/word/2010/wordml" xmlns:w15="http://schemas.microsoft.com/office/word/2012/wordml" xmlns:w16cid="http://schemas.microsoft.com/office/word/2016/wordml/cid" xmlns:w16se="http://schemas.microsoft.com/office/word/2015/wordml/symex" xmlns:wpg="http://schemas.microsoft.com/office/word/2010/wordprocessingGroup" xmlns:wpi="http://schemas.microsoft.com/office/word/2010/wordprocessingInk" xmlns:wne="http://schemas.microsoft.com/office/word/2006/wordml" xmlns:wps="http://schemas.microsoft.com/office/word/2010/wordprocessingShape" mc:Ignorable="w14 w15 w16se w16cid wp14">
+  <w:abstractNum w:abstractNumId="0" w15:restartNumberingAfterBreak="0">
+    <w:nsid w:val="1F290F34"/>
+    <w:multiLevelType w:val="hybridMultilevel"/>
+    <w:tmpl w:val="0FD24FFC"/>
+    <w:lvl w:ilvl="0" w:tplc="85FC8E86">
+      <w:numFmt w:val="bullet"/>
+      <w:lvlText w:val="-"/>
+      <w:lvlJc w:val="left"/>
+      <w:pPr>
+        <w:ind w:left="720" w:hanging="360"/>
+      </w:pPr>
+      <w:rPr>
+        <w:rFonts w:ascii="Times New Roman" w:eastAsiaTheme="minorHAnsi" w:hAnsi="Times New Roman" w:cs="Times New Roman" w:hint="default"/>
+      </w:rPr>
+    </w:lvl>
+    <w:lvl w:ilvl="1" w:tplc="10090003" w:tentative="1">
+      <w:start w:val="1"/>
+      <w:numFmt w:val="bullet"/>
+      <w:lvlText w:val="o"/>
+      <w:lvlJc w:val="left"/>
+      <w:pPr>
+        <w:ind w:left="1440" w:hanging="360"/>
+      </w:pPr>
+      <w:rPr>
+        <w:rFonts w:ascii="Courier New" w:hAnsi="Courier New" w:cs="Courier New" w:hint="default"/>
+      </w:rPr>
+    </w:lvl>
+    <w:lvl w:ilvl="2" w:tplc="10090005" w:tentative="1">
+      <w:start w:val="1"/>
+      <w:numFmt w:val="bullet"/>
+      <w:lvlText w:val=""/>
+      <w:lvlJc w:val="left"/>
+      <w:pPr>
+        <w:ind w:left="2160" w:hanging="360"/>
+      </w:pPr>
+      <w:rPr>
+        <w:rFonts w:ascii="Wingdings" w:hAnsi="Wingdings" w:hint="default"/>
+      </w:rPr>
+    </w:lvl>
+    <w:lvl w:ilvl="3" w:tplc="10090001" w:tentative="1">
+      <w:start w:val="1"/>
+      <w:numFmt w:val="bullet"/>
+      <w:lvlText w:val=""/>
+      <w:lvlJc w:val="left"/>
+      <w:pPr>
+        <w:ind w:left="2880" w:hanging="360"/>
+      </w:pPr>
+      <w:rPr>
+        <w:rFonts w:ascii="Symbol" w:hAnsi="Symbol" w:hint="default"/>
+      </w:rPr>
+    </w:lvl>
+    <w:lvl w:ilvl="4" w:tplc="10090003" w:tentative="1">
+      <w:start w:val="1"/>
+      <w:numFmt w:val="bullet"/>
+      <w:lvlText w:val="o"/>
+      <w:lvlJc w:val="left"/>
+      <w:pPr>
+        <w:ind w:left="3600" w:hanging="360"/>
+      </w:pPr>
+      <w:rPr>
+        <w:rFonts w:ascii="Courier New" w:hAnsi="Courier New" w:cs="Courier New" w:hint="default"/>
+      </w:rPr>
+    </w:lvl>
+    <w:lvl w:ilvl="5" w:tplc="10090005" w:tentative="1">
+      <w:start w:val="1"/>
+      <w:numFmt w:val="bullet"/>
+      <w:lvlText w:val=""/>
+      <w:lvlJc w:val="left"/>
+      <w:pPr>
+        <w:ind w:left="4320" w:hanging="360"/>
+      </w:pPr>
+      <w:rPr>
+        <w:rFonts w:ascii="Wingdings" w:hAnsi="Wingdings" w:hint="default"/>
+      </w:rPr>
+    </w:lvl>
+    <w:lvl w:ilvl="6" w:tplc="10090001" w:tentative="1">
+      <w:start w:val="1"/>
+      <w:numFmt w:val="bullet"/>
+      <w:lvlText w:val=""/>
+      <w:lvlJc w:val="left"/>
+      <w:pPr>
+        <w:ind w:left="5040" w:hanging="360"/>
+      </w:pPr>
+      <w:rPr>
+        <w:rFonts w:ascii="Symbol" w:hAnsi="Symbol" w:hint="default"/>
+      </w:rPr>
+    </w:lvl>
+    <w:lvl w:ilvl="7" w:tplc="10090003" w:tentative="1">
+      <w:start w:val="1"/>
+      <w:numFmt w:val="bullet"/>
+      <w:lvlText w:val="o"/>
+      <w:lvlJc w:val="left"/>
+      <w:pPr>
+        <w:ind w:left="5760" w:hanging="360"/>
+      </w:pPr>
+      <w:rPr>
+        <w:rFonts w:ascii="Courier New" w:hAnsi="Courier New" w:cs="Courier New" w:hint="default"/>
+      </w:rPr>
+    </w:lvl>
+    <w:lvl w:ilvl="8" w:tplc="10090005" w:tentative="1">
+      <w:start w:val="1"/>
+      <w:numFmt w:val="bullet"/>
+      <w:lvlText w:val=""/>
+      <w:lvlJc w:val="left"/>
+      <w:pPr>
+        <w:ind w:left="6480" w:hanging="360"/>
+      </w:pPr>
+      <w:rPr>
+        <w:rFonts w:ascii="Wingdings" w:hAnsi="Wingdings" w:hint="default"/>
+      </w:rPr>
+    </w:lvl>
+  </w:abstractNum>
+  <w:num w:numId="1">
+    <w:abstractNumId w:val="0"/>
+  </w:num>
+</w:numbering>
 </file>
 
 <file path=word/styles.xml><?xml version="1.0" encoding="utf-8"?>
@@ -1959,6 +2261,17 @@
       <w:shd w:val="clear" w:color="auto" w:fill="E6E6E6"/>
     </w:rPr>
   </w:style>
+  <w:style w:type="paragraph" w:styleId="ListParagraph">
+    <w:name w:val="List Paragraph"/>
+    <w:basedOn w:val="Normal"/>
+    <w:uiPriority w:val="34"/>
+    <w:qFormat/>
+    <w:rsid w:val="009B0E7E"/>
+    <w:pPr>
+      <w:ind w:left="720"/>
+      <w:contextualSpacing/>
+    </w:pPr>
+  </w:style>
 </w:styles>
 </file>
 

</xml_diff>

<commit_message>
Fixed a typo where 'add' was before 'remote'
</commit_message>
<xml_diff>
--- a/howToGit.docx
+++ b/howToGit.docx
@@ -4,10 +4,7 @@
   <w:body>
     <w:p>
       <w:r>
-        <w:t xml:space="preserve">Step 1. </w:t>
-      </w:r>
-      <w:r>
-        <w:t>Click this to fork</w:t>
+        <w:t>Step 1. Click this to fork</w:t>
       </w:r>
       <w:r>
         <w:rPr>
@@ -66,10 +63,7 @@
     <w:p/>
     <w:p>
       <w:r>
-        <w:t xml:space="preserve">Step 2. </w:t>
-      </w:r>
-      <w:r>
-        <w:t>Your account will appear in the popup. Click it</w:t>
+        <w:t>Step 2. Your account will appear in the popup. Click it</w:t>
       </w:r>
     </w:p>
     <w:p>
@@ -581,7 +575,27 @@
           <w:szCs w:val="20"/>
           <w:lang w:eastAsia="en-CA"/>
         </w:rPr>
-        <w:t>git add remote upstream</w:t>
+        <w:t xml:space="preserve">git remote </w:t>
+      </w:r>
+      <w:r>
+        <w:rPr>
+          <w:rFonts w:ascii="Courier New" w:eastAsia="Times New Roman" w:hAnsi="Courier New" w:cs="Courier New"/>
+          <w:sz w:val="20"/>
+          <w:szCs w:val="20"/>
+          <w:lang w:eastAsia="en-CA"/>
+        </w:rPr>
+        <w:t xml:space="preserve">add </w:t>
+      </w:r>
+      <w:bookmarkStart w:id="0" w:name="_GoBack"/>
+      <w:bookmarkEnd w:id="0"/>
+      <w:r>
+        <w:rPr>
+          <w:rFonts w:ascii="Courier New" w:eastAsia="Times New Roman" w:hAnsi="Courier New" w:cs="Courier New"/>
+          <w:sz w:val="20"/>
+          <w:szCs w:val="20"/>
+          <w:lang w:eastAsia="en-CA"/>
+        </w:rPr>
+        <w:t>upstream</w:t>
       </w:r>
       <w:r>
         <w:rPr>
@@ -921,7 +935,7 @@
         </w:rPr>
         <w:t xml:space="preserve">url = </w:t>
       </w:r>
-      <w:bookmarkStart w:id="0" w:name="_Hlk517870354"/>
+      <w:bookmarkStart w:id="1" w:name="_Hlk517870354"/>
       <w:r>
         <w:rPr>
           <w:rFonts w:ascii="Courier New" w:eastAsia="Times New Roman" w:hAnsi="Courier New" w:cs="Courier New"/>
@@ -986,7 +1000,7 @@
         </w:rPr>
         <w:fldChar w:fldCharType="end"/>
       </w:r>
-      <w:bookmarkEnd w:id="0"/>
+      <w:bookmarkEnd w:id="1"/>
       <w:r>
         <w:rPr>
           <w:rFonts w:ascii="Courier New" w:eastAsia="Times New Roman" w:hAnsi="Courier New" w:cs="Courier New"/>
@@ -1173,7 +1187,7 @@
         </w:rPr>
         <w:t xml:space="preserve">Step 10. Now you can download </w:t>
       </w:r>
-      <w:bookmarkStart w:id="1" w:name="_Hlk517870472"/>
+      <w:bookmarkStart w:id="2" w:name="_Hlk517870472"/>
       <w:r>
         <w:rPr>
           <w:rFonts w:ascii="Times New Roman" w:hAnsi="Times New Roman" w:cs="Times New Roman"/>
@@ -1182,7 +1196,7 @@
         </w:rPr>
         <w:t>t</w:t>
       </w:r>
-      <w:bookmarkEnd w:id="1"/>
+      <w:bookmarkEnd w:id="2"/>
       <w:r>
         <w:rPr>
           <w:rFonts w:ascii="Times New Roman" w:hAnsi="Times New Roman" w:cs="Times New Roman"/>
@@ -1572,8 +1586,6 @@
         </w:rPr>
         <w:t>Give your pull request a title and a short description of what files you’ve changed.</w:t>
       </w:r>
-      <w:bookmarkStart w:id="2" w:name="_GoBack"/>
-      <w:bookmarkEnd w:id="2"/>
     </w:p>
     <w:p>
       <w:pPr>

</xml_diff>